<commit_message>
Conv modifier avec stagiaires
</commit_message>
<xml_diff>
--- a/app/public/DocPrint/Templates/ConvProform.docx
+++ b/app/public/DocPrint/Templates/ConvProform.docx
@@ -132,6 +132,169 @@
           <w:strike w:val="false"/>
           <w:dstrike w:val="false"/>
           <w:color w:val="000000"/>
+          <w:kern w:val="0"/>
+          <w:position w:val="0"/>
+          <w:sz w:val="22"/>
+          <w:sz w:val="22"/>
+          <w:szCs w:val="22"/>
+          <w:u w:val="none"/>
+          <w:shd w:fill="auto" w:val="clear"/>
+          <w:vertAlign w:val="baseline"/>
+          <w:lang w:val="fr-FR" w:eastAsia="en-US" w:bidi="ar-SA"/>
+        </w:rPr>
+        <w:t>Civilité</w:t>
+      </w:r>
+      <w:r>
+        <w:rPr>
+          <w:rFonts w:eastAsia="Arial" w:cs="Arial" w:ascii="Arial" w:hAnsi="Arial"/>
+          <w:b/>
+          <w:i w:val="false"/>
+          <w:caps w:val="false"/>
+          <w:smallCaps w:val="false"/>
+          <w:strike w:val="false"/>
+          <w:dstrike w:val="false"/>
+          <w:color w:val="000000"/>
+          <w:position w:val="0"/>
+          <w:sz w:val="22"/>
+          <w:sz w:val="22"/>
+          <w:szCs w:val="22"/>
+          <w:u w:val="none"/>
+          <w:shd w:fill="auto" w:val="clear"/>
+          <w:vertAlign w:val="baseline"/>
+        </w:rPr>
+        <w:t xml:space="preserve">: </w:t>
+      </w:r>
+      <w:r>
+        <w:rPr>
+          <w:rFonts w:eastAsia="Arial" w:cs="Arial" w:ascii="Arial" w:hAnsi="Arial"/>
+          <w:b w:val="false"/>
+          <w:i w:val="false"/>
+          <w:caps w:val="false"/>
+          <w:smallCaps w:val="false"/>
+          <w:strike w:val="false"/>
+          <w:dstrike w:val="false"/>
+          <w:color w:val="000000"/>
+          <w:position w:val="0"/>
+          <w:sz w:val="22"/>
+          <w:sz w:val="22"/>
+          <w:szCs w:val="22"/>
+          <w:u w:val="none"/>
+          <w:shd w:fill="auto" w:val="clear"/>
+          <w:vertAlign w:val="baseline"/>
+        </w:rPr>
+        <w:t>${stagiaires</w:t>
+      </w:r>
+      <w:r>
+        <w:rPr>
+          <w:rFonts w:eastAsia="Arial" w:cs="Arial" w:ascii="Arial" w:hAnsi="Arial"/>
+          <w:b w:val="false"/>
+          <w:i w:val="false"/>
+          <w:caps w:val="false"/>
+          <w:smallCaps w:val="false"/>
+          <w:strike w:val="false"/>
+          <w:dstrike w:val="false"/>
+          <w:color w:val="000000"/>
+          <w:kern w:val="0"/>
+          <w:position w:val="0"/>
+          <w:sz w:val="22"/>
+          <w:sz w:val="22"/>
+          <w:szCs w:val="22"/>
+          <w:u w:val="none"/>
+          <w:shd w:fill="auto" w:val="clear"/>
+          <w:vertAlign w:val="baseline"/>
+          <w:lang w:val="fr-FR" w:eastAsia="en-US" w:bidi="ar-SA"/>
+        </w:rPr>
+        <w:t>Civilite</w:t>
+      </w:r>
+      <w:r>
+        <w:rPr>
+          <w:rFonts w:eastAsia="Arial" w:cs="Arial" w:ascii="Arial" w:hAnsi="Arial"/>
+          <w:b w:val="false"/>
+          <w:i w:val="false"/>
+          <w:caps w:val="false"/>
+          <w:smallCaps w:val="false"/>
+          <w:strike w:val="false"/>
+          <w:dstrike w:val="false"/>
+          <w:color w:val="000000"/>
+          <w:position w:val="0"/>
+          <w:sz w:val="22"/>
+          <w:sz w:val="22"/>
+          <w:szCs w:val="22"/>
+          <w:u w:val="none"/>
+          <w:shd w:fill="auto" w:val="clear"/>
+          <w:vertAlign w:val="baseline"/>
+        </w:rPr>
+        <w:t>}</w:t>
+      </w:r>
+    </w:p>
+    <w:p>
+      <w:pPr>
+        <w:pStyle w:val="Normal"/>
+        <w:widowControl/>
+        <w:shd w:val="clear" w:color="auto" w:fill="auto"/>
+        <w:spacing w:lineRule="auto" w:line="276" w:before="40" w:after="0"/>
+        <w:ind w:left="0" w:right="0" w:hanging="0"/>
+        <w:jc w:val="left"/>
+        <w:rPr>
+          <w:rFonts w:ascii="Tahoma" w:hAnsi="Tahoma" w:eastAsia="Tahoma" w:cs="Tahoma"/>
+          <w:b w:val="false"/>
+          <w:b w:val="false"/>
+          <w:i w:val="false"/>
+          <w:i w:val="false"/>
+          <w:caps w:val="false"/>
+          <w:smallCaps w:val="false"/>
+          <w:strike w:val="false"/>
+          <w:dstrike w:val="false"/>
+          <w:color w:val="164194"/>
+          <w:position w:val="0"/>
+          <w:sz w:val="22"/>
+          <w:sz w:val="27"/>
+          <w:szCs w:val="27"/>
+          <w:u w:val="none"/>
+          <w:vertAlign w:val="baseline"/>
+        </w:rPr>
+      </w:pPr>
+      <w:r>
+        <w:rPr/>
+      </w:r>
+    </w:p>
+    <w:p>
+      <w:pPr>
+        <w:pStyle w:val="Normal"/>
+        <w:widowControl/>
+        <w:shd w:val="clear" w:color="auto" w:fill="auto"/>
+        <w:spacing w:lineRule="auto" w:line="276" w:before="40" w:after="0"/>
+        <w:ind w:left="0" w:right="0" w:hanging="0"/>
+        <w:jc w:val="left"/>
+        <w:rPr>
+          <w:rFonts w:ascii="Tahoma" w:hAnsi="Tahoma" w:eastAsia="Tahoma" w:cs="Tahoma"/>
+          <w:b w:val="false"/>
+          <w:b w:val="false"/>
+          <w:i w:val="false"/>
+          <w:i w:val="false"/>
+          <w:caps w:val="false"/>
+          <w:smallCaps w:val="false"/>
+          <w:strike w:val="false"/>
+          <w:dstrike w:val="false"/>
+          <w:color w:val="164194"/>
+          <w:position w:val="0"/>
+          <w:sz w:val="22"/>
+          <w:sz w:val="27"/>
+          <w:szCs w:val="27"/>
+          <w:u w:val="none"/>
+          <w:vertAlign w:val="baseline"/>
+        </w:rPr>
+      </w:pPr>
+      <w:r>
+        <w:rPr>
+          <w:rFonts w:eastAsia="Arial" w:cs="Arial" w:ascii="Arial" w:hAnsi="Arial"/>
+          <w:b/>
+          <w:i w:val="false"/>
+          <w:caps w:val="false"/>
+          <w:smallCaps w:val="false"/>
+          <w:strike w:val="false"/>
+          <w:dstrike w:val="false"/>
+          <w:color w:val="000000"/>
           <w:position w:val="0"/>
           <w:sz w:val="22"/>
           <w:sz w:val="22"/>
@@ -361,8 +524,8 @@
       </w:tblPr>
       <w:tblGrid>
         <w:gridCol w:w="224"/>
-        <w:gridCol w:w="4422"/>
-        <w:gridCol w:w="4426"/>
+        <w:gridCol w:w="4421"/>
+        <w:gridCol w:w="4427"/>
       </w:tblGrid>
       <w:tr>
         <w:trPr/>
@@ -579,7 +742,7 @@
         </w:tc>
         <w:tc>
           <w:tcPr>
-            <w:tcW w:w="4422" w:type="dxa"/>
+            <w:tcW w:w="4421" w:type="dxa"/>
             <w:tcBorders/>
           </w:tcPr>
           <w:p>
@@ -1563,7 +1726,7 @@
         </w:tc>
         <w:tc>
           <w:tcPr>
-            <w:tcW w:w="4426" w:type="dxa"/>
+            <w:tcW w:w="4427" w:type="dxa"/>
             <w:tcBorders/>
           </w:tcPr>
           <w:p>
@@ -3421,7 +3584,7 @@
                                   <wp:positionV relativeFrom="paragraph">
                                     <wp:posOffset>589915</wp:posOffset>
                                   </wp:positionV>
-                                  <wp:extent cx="622935" cy="490855"/>
+                                  <wp:extent cx="623570" cy="491490"/>
                                   <wp:effectExtent l="0" t="0" r="0" b="0"/>
                                   <wp:wrapNone/>
                                   <wp:docPr id="25" name="Image3"/>
@@ -3432,7 +3595,7 @@
                                         <wps:spPr>
                                           <a:xfrm>
                                             <a:off x="0" y="0"/>
-                                            <a:ext cx="622440" cy="490320"/>
+                                            <a:ext cx="622800" cy="490680"/>
                                           </a:xfrm>
                                           <a:prstGeom prst="rect">
                                             <a:avLst/>
@@ -3531,7 +3694,7 @@
                             </mc:Choice>
                             <mc:Fallback>
                               <w:pict>
-                                <v:rect id="shape_0" ID="Image3" fillcolor="white" stroked="t" style="position:absolute;margin-left:202.7pt;margin-top:46.45pt;width:48.95pt;height:38.55pt">
+                                <v:rect id="shape_0" ID="Image3" fillcolor="white" stroked="t" style="position:absolute;margin-left:202.7pt;margin-top:46.45pt;width:49pt;height:38.6pt">
                                   <w10:wrap type="square"/>
                                   <v:fill o:detectmouseclick="t" type="solid" color2="black"/>
                                   <v:stroke color="white" weight="9360" joinstyle="miter" endcap="flat"/>
@@ -3614,7 +3777,7 @@
                                   <wp:positionV relativeFrom="paragraph">
                                     <wp:posOffset>635</wp:posOffset>
                                   </wp:positionV>
-                                  <wp:extent cx="633095" cy="344805"/>
+                                  <wp:extent cx="633730" cy="345440"/>
                                   <wp:effectExtent l="0" t="0" r="0" b="0"/>
                                   <wp:wrapNone/>
                                   <wp:docPr id="29" name="Image2"/>
@@ -3625,7 +3788,7 @@
                                         <wps:spPr>
                                           <a:xfrm>
                                             <a:off x="0" y="0"/>
-                                            <a:ext cx="632520" cy="344160"/>
+                                            <a:ext cx="633240" cy="344880"/>
                                           </a:xfrm>
                                           <a:prstGeom prst="rect">
                                             <a:avLst/>
@@ -3675,7 +3838,7 @@
                             </mc:Choice>
                             <mc:Fallback>
                               <w:pict>
-                                <v:rect id="shape_0" ID="Image2" fillcolor="white" stroked="t" style="position:absolute;margin-left:234pt;margin-top:0.05pt;width:49.75pt;height:27.05pt">
+                                <v:rect id="shape_0" ID="Image2" fillcolor="white" stroked="t" style="position:absolute;margin-left:234pt;margin-top:0.05pt;width:49.8pt;height:27.1pt">
                                   <w10:wrap type="none"/>
                                   <v:fill o:detectmouseclick="t" type="solid" color2="black"/>
                                   <v:stroke color="white" weight="9360" joinstyle="miter" endcap="flat"/>
@@ -3712,7 +3875,7 @@
                                   <wp:positionV relativeFrom="paragraph">
                                     <wp:posOffset>444500</wp:posOffset>
                                   </wp:positionV>
-                                  <wp:extent cx="363855" cy="370205"/>
+                                  <wp:extent cx="364490" cy="370840"/>
                                   <wp:effectExtent l="0" t="0" r="0" b="0"/>
                                   <wp:wrapNone/>
                                   <wp:docPr id="31" name="Image1"/>
@@ -3723,7 +3886,7 @@
                                         <wps:spPr>
                                           <a:xfrm>
                                             <a:off x="0" y="0"/>
-                                            <a:ext cx="363240" cy="369720"/>
+                                            <a:ext cx="363960" cy="370080"/>
                                           </a:xfrm>
                                           <a:prstGeom prst="rect">
                                             <a:avLst/>
@@ -3773,7 +3936,7 @@
                             </mc:Choice>
                             <mc:Fallback>
                               <w:pict>
-                                <v:rect id="shape_0" ID="Image1" fillcolor="white" stroked="t" style="position:absolute;margin-left:280pt;margin-top:35pt;width:28.55pt;height:29.05pt">
+                                <v:rect id="shape_0" ID="Image1" fillcolor="white" stroked="t" style="position:absolute;margin-left:280pt;margin-top:35pt;width:28.6pt;height:29.1pt">
                                   <w10:wrap type="none"/>
                                   <v:fill o:detectmouseclick="t" type="solid" color2="black"/>
                                   <v:stroke color="white" weight="9360" joinstyle="miter" endcap="flat"/>
@@ -5588,12 +5751,12 @@
             <wp:anchor behindDoc="1" distT="0" distB="0" distL="0" distR="0" simplePos="0" locked="0" layoutInCell="1" allowOverlap="1" relativeHeight="7">
               <wp:simplePos x="0" y="0"/>
               <wp:positionH relativeFrom="column">
-                <wp:posOffset>361315</wp:posOffset>
+                <wp:posOffset>360680</wp:posOffset>
               </wp:positionH>
               <wp:positionV relativeFrom="paragraph">
                 <wp:posOffset>10064750</wp:posOffset>
               </wp:positionV>
-              <wp:extent cx="5762625" cy="2540"/>
+              <wp:extent cx="5763260" cy="3175"/>
               <wp:effectExtent l="0" t="0" r="0" b="0"/>
               <wp:wrapNone/>
               <wp:docPr id="35" name="Image23"/>
@@ -5611,7 +5774,7 @@
                     <pic:spPr>
                       <a:xfrm flipH="1" rot="10800000">
                         <a:off x="0" y="0"/>
-                        <a:ext cx="5762160" cy="1800"/>
+                        <a:ext cx="5762520" cy="2520"/>
                       </a:xfrm>
                       <a:prstGeom prst="rect">
                         <a:avLst/>
@@ -5647,7 +5810,7 @@
               <v:path o:extrusionok="f" gradientshapeok="t" o:connecttype="rect"/>
               <o:lock v:ext="edit" aspectratio="t"/>
             </v:shapetype>
-            <v:shape id="shape_0" ID="Image23" stroked="f" style="position:absolute;margin-left:28.45pt;margin-top:792.5pt;width:453.65pt;height:0.1pt;rotation:180" type="shapetype_75">
+            <v:shape id="shape_0" ID="Image23" stroked="f" style="position:absolute;margin-left:28.4pt;margin-top:792.5pt;width:453.7pt;height:0.15pt;rotation:180" type="shapetype_75">
               <v:imagedata r:id="rId2" o:detectmouseclick="t"/>
               <w10:wrap type="none"/>
               <v:stroke color="#3465a4" joinstyle="round" endcap="flat"/>
@@ -5661,12 +5824,12 @@
             <wp:anchor behindDoc="1" distT="0" distB="0" distL="0" distR="0" simplePos="0" locked="0" layoutInCell="1" allowOverlap="1" relativeHeight="13">
               <wp:simplePos x="0" y="0"/>
               <wp:positionH relativeFrom="column">
-                <wp:posOffset>361315</wp:posOffset>
+                <wp:posOffset>360680</wp:posOffset>
               </wp:positionH>
               <wp:positionV relativeFrom="paragraph">
                 <wp:posOffset>10064750</wp:posOffset>
               </wp:positionV>
-              <wp:extent cx="5762625" cy="2540"/>
+              <wp:extent cx="5763260" cy="3175"/>
               <wp:effectExtent l="0" t="0" r="0" b="0"/>
               <wp:wrapNone/>
               <wp:docPr id="36" name="Image22"/>
@@ -5684,7 +5847,7 @@
                     <pic:spPr>
                       <a:xfrm flipH="1" rot="10800000">
                         <a:off x="0" y="0"/>
-                        <a:ext cx="5762160" cy="1800"/>
+                        <a:ext cx="5762520" cy="2520"/>
                       </a:xfrm>
                       <a:prstGeom prst="rect">
                         <a:avLst/>
@@ -5701,7 +5864,7 @@
         </mc:Choice>
         <mc:Fallback>
           <w:pict>
-            <v:shape id="shape_0" ID="Image22" stroked="f" style="position:absolute;margin-left:28.45pt;margin-top:792.5pt;width:453.65pt;height:0.1pt;rotation:180" type="shapetype_75">
+            <v:shape id="shape_0" ID="Image22" stroked="f" style="position:absolute;margin-left:28.4pt;margin-top:792.5pt;width:453.7pt;height:0.15pt;rotation:180" type="shapetype_75">
               <v:imagedata r:id="rId2" o:detectmouseclick="t"/>
               <w10:wrap type="none"/>
               <v:stroke color="#3465a4" joinstyle="round" endcap="flat"/>
@@ -5715,12 +5878,12 @@
             <wp:anchor behindDoc="1" distT="0" distB="0" distL="0" distR="0" simplePos="0" locked="0" layoutInCell="1" allowOverlap="1" relativeHeight="25">
               <wp:simplePos x="0" y="0"/>
               <wp:positionH relativeFrom="column">
-                <wp:posOffset>361315</wp:posOffset>
+                <wp:posOffset>360680</wp:posOffset>
               </wp:positionH>
               <wp:positionV relativeFrom="paragraph">
                 <wp:posOffset>10064750</wp:posOffset>
               </wp:positionV>
-              <wp:extent cx="5762625" cy="2540"/>
+              <wp:extent cx="5763260" cy="3175"/>
               <wp:effectExtent l="0" t="0" r="0" b="0"/>
               <wp:wrapNone/>
               <wp:docPr id="37" name="image2.jpg"/>
@@ -5738,7 +5901,7 @@
                     <pic:spPr>
                       <a:xfrm flipH="1" rot="10800000">
                         <a:off x="0" y="0"/>
-                        <a:ext cx="5762160" cy="1800"/>
+                        <a:ext cx="5762520" cy="2520"/>
                       </a:xfrm>
                       <a:prstGeom prst="rect">
                         <a:avLst/>
@@ -5755,7 +5918,7 @@
         </mc:Choice>
         <mc:Fallback>
           <w:pict>
-            <v:shape id="shape_0" ID="image2.jpg" stroked="f" style="position:absolute;margin-left:28.45pt;margin-top:792.5pt;width:453.65pt;height:0.1pt;rotation:180" type="shapetype_75">
+            <v:shape id="shape_0" ID="image2.jpg" stroked="f" style="position:absolute;margin-left:28.4pt;margin-top:792.5pt;width:453.7pt;height:0.15pt;rotation:180" type="shapetype_75">
               <v:imagedata r:id="rId2" o:detectmouseclick="t"/>
               <w10:wrap type="none"/>
               <v:stroke color="#3465a4" joinstyle="round" endcap="flat"/>

</xml_diff>